<commit_message>
cau hinh gmail trong Wordpress
</commit_message>
<xml_diff>
--- a/Cau hinh email trong Wordpress.docx
+++ b/Cau hinh email trong Wordpress.docx
@@ -8,27 +8,14 @@
           <w:rStyle w:val="Hyperlink"/>
         </w:rPr>
       </w:pPr>
-      <w:r>
-        <w:fldChar w:fldCharType="begin"/>
-      </w:r>
-      <w:r>
-        <w:instrText xml:space="preserve"> HYPERLINK "https://wpforms.com/how-to-fix-wordpress-contact-form-not-sending-email-issue/" </w:instrText>
-      </w:r>
-      <w:r>
-        <w:fldChar w:fldCharType="separate"/>
-      </w:r>
-      <w:r>
-        <w:rPr>
-          <w:rStyle w:val="Hyperlink"/>
-        </w:rPr>
-        <w:t>https://wpforms.com/how-to-fix-wordpress-contact-form-not-sending-email-issue/</w:t>
-      </w:r>
-      <w:r>
-        <w:rPr>
-          <w:rStyle w:val="Hyperlink"/>
-        </w:rPr>
-        <w:fldChar w:fldCharType="end"/>
-      </w:r>
+      <w:hyperlink r:id="rId4" w:history="1">
+        <w:r>
+          <w:rPr>
+            <w:rStyle w:val="Hyperlink"/>
+          </w:rPr>
+          <w:t>https://wpforms.com/how-to-fix-wordpress-contact-form-not-sending-email-issue/</w:t>
+        </w:r>
+      </w:hyperlink>
     </w:p>
     <w:p>
       <w:pPr>
@@ -46,7 +33,6 @@
           <w:u w:val="none"/>
         </w:rPr>
       </w:pPr>
-      <w:proofErr w:type="spellStart"/>
       <w:r>
         <w:rPr>
           <w:rStyle w:val="Hyperlink"/>
@@ -54,41 +40,11 @@
           <w:color w:val="FF0000"/>
           <w:u w:val="none"/>
         </w:rPr>
-        <w:t>cau</w:t>
-      </w:r>
-      <w:proofErr w:type="spellEnd"/>
-      <w:r>
-        <w:rPr>
-          <w:rStyle w:val="Hyperlink"/>
-          <w:b/>
-          <w:color w:val="FF0000"/>
-          <w:u w:val="none"/>
-        </w:rPr>
-        <w:t xml:space="preserve"> </w:t>
-      </w:r>
-      <w:proofErr w:type="spellStart"/>
-      <w:r>
-        <w:rPr>
-          <w:rStyle w:val="Hyperlink"/>
-          <w:b/>
-          <w:color w:val="FF0000"/>
-          <w:u w:val="none"/>
-        </w:rPr>
-        <w:t>hinh</w:t>
-      </w:r>
-      <w:proofErr w:type="spellEnd"/>
-      <w:r>
-        <w:rPr>
-          <w:rStyle w:val="Hyperlink"/>
-          <w:b/>
-          <w:color w:val="FF0000"/>
-          <w:u w:val="none"/>
-        </w:rPr>
-        <w:t xml:space="preserve"> email:</w:t>
-      </w:r>
-    </w:p>
-    <w:p>
-      <w:hyperlink r:id="rId4" w:history="1">
+        <w:t>cau hinh email:</w:t>
+      </w:r>
+    </w:p>
+    <w:p>
+      <w:hyperlink r:id="rId5" w:history="1">
         <w:r>
           <w:rPr>
             <w:rStyle w:val="Hyperlink"/>
@@ -98,7 +54,12 @@
       </w:hyperlink>
     </w:p>
     <w:p>
-      <w:hyperlink r:id="rId5" w:history="1">
+      <w:pPr>
+        <w:rPr>
+          <w:rStyle w:val="Hyperlink"/>
+        </w:rPr>
+      </w:pPr>
+      <w:hyperlink r:id="rId6" w:history="1">
         <w:r>
           <w:rPr>
             <w:rStyle w:val="Hyperlink"/>
@@ -108,9 +69,219 @@
       </w:hyperlink>
     </w:p>
     <w:p>
+      <w:pPr>
+        <w:rPr>
+          <w:rStyle w:val="Hyperlink"/>
+        </w:rPr>
+      </w:pPr>
+      <w:hyperlink r:id="rId7" w:history="1">
+        <w:r>
+          <w:rPr>
+            <w:rStyle w:val="Hyperlink"/>
+          </w:rPr>
+          <w:t>https://templatetoaster.com/tutorials/wordpress-smtp-configure-send-emails/</w:t>
+        </w:r>
+      </w:hyperlink>
+    </w:p>
+    <w:p>
+      <w:pPr>
+        <w:rPr>
+          <w:rStyle w:val="Hyperlink"/>
+        </w:rPr>
+      </w:pPr>
+    </w:p>
+    <w:p>
+      <w:pPr>
+        <w:rPr>
+          <w:rFonts w:ascii="Arial" w:hAnsi="Arial" w:cs="Arial"/>
+          <w:color w:val="333333"/>
+          <w:shd w:val="clear" w:color="auto" w:fill="FFFFFF"/>
+        </w:rPr>
+      </w:pPr>
+      <w:r>
+        <w:rPr>
+          <w:rFonts w:ascii="Arial" w:hAnsi="Arial" w:cs="Arial"/>
+          <w:color w:val="333333"/>
+          <w:shd w:val="clear" w:color="auto" w:fill="FFFFFF"/>
+        </w:rPr>
+        <w:t>WP MAIL SMTP:</w:t>
+      </w:r>
+      <w:r>
+        <w:rPr>
+          <w:rFonts w:ascii="Arial" w:hAnsi="Arial" w:cs="Arial"/>
+          <w:color w:val="333333"/>
+          <w:shd w:val="clear" w:color="auto" w:fill="FFFFFF"/>
+        </w:rPr>
+        <w:t xml:space="preserve"> (Plugin)</w:t>
+      </w:r>
+    </w:p>
+    <w:p>
+      <w:pPr>
+        <w:rPr>
+          <w:rStyle w:val="Hyperlink"/>
+        </w:rPr>
+      </w:pPr>
+      <w:r>
+        <w:rPr>
+          <w:rStyle w:val="Hyperlink"/>
+        </w:rPr>
+        <w:t>https://myhometheme.zendesk.com/hc/en-us/articles/115001343234-How-emails-are-working-How-to-prevent-emails-go-to-spam-folder-How-to-use-SMTP-</w:t>
+      </w:r>
+    </w:p>
+    <w:p>
+      <w:hyperlink r:id="rId8" w:history="1">
+        <w:r>
+          <w:rPr>
+            <w:rStyle w:val="Hyperlink"/>
+          </w:rPr>
+          <w:t>https://wpforms.com/how-to-securely-send-wordpress-emails-using-gmail-smtp/</w:t>
+        </w:r>
+      </w:hyperlink>
+      <w:r>
+        <w:rPr>
+          <w:rStyle w:val="Hyperlink"/>
+          <w:u w:val="none"/>
+        </w:rPr>
+        <w:t xml:space="preserve">  </w:t>
+      </w:r>
+      <w:r>
+        <w:t>(good)</w:t>
+      </w:r>
+    </w:p>
+    <w:p>
+      <w:r>
+        <w:t>turn on secure App Access: (google)</w:t>
+      </w:r>
+      <w:r>
+        <w:br/>
+        <w:t>(cho phép các ứng dụng truy cập Gmail</w:t>
+      </w:r>
       <w:bookmarkStart w:id="0" w:name="_GoBack"/>
       <w:bookmarkEnd w:id="0"/>
-    </w:p>
+      <w:r>
+        <w:t>)</w:t>
+      </w:r>
+    </w:p>
+    <w:p>
+      <w:pPr>
+        <w:rPr>
+          <w:rStyle w:val="Hyperlink"/>
+        </w:rPr>
+      </w:pPr>
+      <w:r>
+        <w:rPr>
+          <w:rStyle w:val="Hyperlink"/>
+        </w:rPr>
+        <w:t>https://myaccount.google.com/lesssecureapps</w:t>
+      </w:r>
+    </w:p>
+    <w:p>
+      <w:pPr>
+        <w:rPr>
+          <w:rStyle w:val="Hyperlink"/>
+          <w:b/>
+          <w:color w:val="00B050"/>
+          <w:u w:val="none"/>
+        </w:rPr>
+      </w:pPr>
+      <w:r>
+        <w:rPr>
+          <w:rStyle w:val="Hyperlink"/>
+          <w:b/>
+          <w:color w:val="00B050"/>
+          <w:sz w:val="28"/>
+          <w:u w:val="none"/>
+        </w:rPr>
+        <w:t>-----------------------------------------------------------------------</w:t>
+      </w:r>
+    </w:p>
+    <w:p>
+      <w:pPr>
+        <w:rPr>
+          <w:rStyle w:val="Hyperlink"/>
+          <w:b/>
+          <w:color w:val="FF0000"/>
+          <w:u w:val="none"/>
+        </w:rPr>
+      </w:pPr>
+      <w:r>
+        <w:rPr>
+          <w:rStyle w:val="Hyperlink"/>
+          <w:b/>
+          <w:color w:val="FF0000"/>
+          <w:u w:val="none"/>
+        </w:rPr>
+        <w:t>cach de email tu Wordpress khong bien thanh spam:</w:t>
+      </w:r>
+    </w:p>
+    <w:p>
+      <w:hyperlink r:id="rId9" w:history="1">
+        <w:r>
+          <w:rPr>
+            <w:rStyle w:val="Hyperlink"/>
+          </w:rPr>
+          <w:t>https://www.youtube.com/watch?v=Q9S920PKgYY</w:t>
+        </w:r>
+      </w:hyperlink>
+    </w:p>
+    <w:p>
+      <w:hyperlink r:id="rId10" w:history="1">
+        <w:r>
+          <w:rPr>
+            <w:rStyle w:val="Hyperlink"/>
+          </w:rPr>
+          <w:t>https://stackoverflow.com/questions/39705640/php-smtp-custom-contact-form</w:t>
+        </w:r>
+      </w:hyperlink>
+    </w:p>
+    <w:p>
+      <w:hyperlink r:id="rId11" w:history="1">
+        <w:r>
+          <w:rPr>
+            <w:rStyle w:val="Hyperlink"/>
+          </w:rPr>
+          <w:t>https://wpforms.com/how-to-fix-wordpress-contact-form-not-sending-email-issue/</w:t>
+        </w:r>
+      </w:hyperlink>
+      <w:r>
+        <w:t xml:space="preserve">  (good)</w:t>
+      </w:r>
+    </w:p>
+    <w:p>
+      <w:r>
+        <w:t>Amazon SES:</w:t>
+      </w:r>
+    </w:p>
+    <w:p>
+      <w:hyperlink r:id="rId12" w:history="1">
+        <w:r>
+          <w:rPr>
+            <w:rStyle w:val="Hyperlink"/>
+          </w:rPr>
+          <w:t>https://www.youtube.com/watch?v=Q9S920PKgYY</w:t>
+        </w:r>
+      </w:hyperlink>
+    </w:p>
+    <w:p/>
+    <w:p>
+      <w:r>
+        <w:t>yahoo SMTP:</w:t>
+      </w:r>
+    </w:p>
+    <w:p>
+      <w:hyperlink r:id="rId13" w:history="1">
+        <w:r>
+          <w:rPr>
+            <w:rStyle w:val="Hyperlink"/>
+          </w:rPr>
+          <w:t>https://www.saleshandy.com/smtp/yahoo-smtp-settings/</w:t>
+        </w:r>
+      </w:hyperlink>
+    </w:p>
+    <w:p/>
+    <w:p/>
+    <w:p/>
+    <w:p/>
     <w:p/>
     <w:sectPr>
       <w:pgSz w:w="12240" w:h="15840"/>

</xml_diff>